<commit_message>
Git and GitHub Connectivity
Git and GitHub Connectivity
</commit_message>
<xml_diff>
--- a/docs/Git&GitHub.docx
+++ b/docs/Git&GitHub.docx
@@ -136,15 +136,7 @@
         <w:ind w:left="720"/>
       </w:pPr>
       <w:r>
-        <w:t xml:space="preserve">Create </w:t>
-      </w:r>
-      <w:proofErr w:type="gramStart"/>
-      <w:r>
-        <w:t>an</w:t>
-      </w:r>
-      <w:proofErr w:type="gramEnd"/>
-      <w:r>
-        <w:t xml:space="preserve"> free account on GitHub</w:t>
+        <w:t>Create an free account on GitHub</w:t>
       </w:r>
     </w:p>
     <w:p>
@@ -189,25 +181,7 @@
           <w:bCs/>
           <w:u w:val="single"/>
         </w:rPr>
-        <w:t xml:space="preserve">Version Controlling Tools (VCS – </w:t>
-      </w:r>
-      <w:proofErr w:type="gramStart"/>
-      <w:r>
-        <w:rPr>
-          <w:b/>
-          <w:bCs/>
-          <w:u w:val="single"/>
-        </w:rPr>
-        <w:t>Version  Control</w:t>
-      </w:r>
-      <w:proofErr w:type="gramEnd"/>
-      <w:r>
-        <w:rPr>
-          <w:b/>
-          <w:bCs/>
-          <w:u w:val="single"/>
-        </w:rPr>
-        <w:t xml:space="preserve"> System)</w:t>
+        <w:t>Version Controlling Tools (VCS – Version  Control System)</w:t>
       </w:r>
     </w:p>
     <w:p>
@@ -224,15 +198,7 @@
         </w:rPr>
       </w:pPr>
       <w:r>
-        <w:t xml:space="preserve">These are </w:t>
-      </w:r>
-      <w:proofErr w:type="spellStart"/>
-      <w:r>
-        <w:t>use</w:t>
-      </w:r>
-      <w:proofErr w:type="spellEnd"/>
-      <w:r>
-        <w:t xml:space="preserve"> to manage a version of the code.</w:t>
+        <w:t>These are use to manage a version of the code.</w:t>
       </w:r>
     </w:p>
     <w:p>
@@ -258,13 +224,8 @@
         <w:t>of the code</w:t>
       </w:r>
       <w:r>
-        <w:t xml:space="preserve"> will be </w:t>
-      </w:r>
-      <w:proofErr w:type="gramStart"/>
-      <w:r>
-        <w:t>manage</w:t>
-      </w:r>
-      <w:proofErr w:type="gramEnd"/>
+        <w:t xml:space="preserve"> will be manage</w:t>
+      </w:r>
       <w:r>
         <w:t>.</w:t>
       </w:r>
@@ -286,17 +247,7 @@
         </w:numPr>
       </w:pPr>
       <w:r>
-        <w:t xml:space="preserve">It is capable to integrate the code from multiple people in </w:t>
-      </w:r>
-      <w:proofErr w:type="spellStart"/>
-      <w:proofErr w:type="gramStart"/>
-      <w:r>
-        <w:t>a</w:t>
-      </w:r>
-      <w:proofErr w:type="spellEnd"/>
-      <w:proofErr w:type="gramEnd"/>
-      <w:r>
-        <w:t xml:space="preserve"> automated way.</w:t>
+        <w:t>It is capable to integrate the code from multiple people in a automated way.</w:t>
       </w:r>
     </w:p>
     <w:p>
@@ -320,15 +271,7 @@
         </w:numPr>
       </w:pPr>
       <w:r>
-        <w:t xml:space="preserve">It also maintains the complete history of </w:t>
-      </w:r>
-      <w:proofErr w:type="gramStart"/>
-      <w:r>
-        <w:t>the every</w:t>
-      </w:r>
-      <w:proofErr w:type="gramEnd"/>
-      <w:r>
-        <w:t xml:space="preserve"> version such as date and time, message, user, files to changed etc. </w:t>
+        <w:t xml:space="preserve">It also maintains the complete history of the every version such as date and time, message, user, files to changed etc. </w:t>
       </w:r>
       <w:r>
         <w:t xml:space="preserve"> </w:t>
@@ -379,15 +322,7 @@
         </w:numPr>
       </w:pPr>
       <w:r>
-        <w:t xml:space="preserve">If the server gets corrupted due to any </w:t>
-      </w:r>
-      <w:proofErr w:type="gramStart"/>
-      <w:r>
-        <w:t>reason</w:t>
-      </w:r>
-      <w:proofErr w:type="gramEnd"/>
-      <w:r>
-        <w:t xml:space="preserve"> then all the code and metadata can be loss </w:t>
+        <w:t xml:space="preserve">If the server gets corrupted due to any reason then all the code and metadata can be loss </w:t>
       </w:r>
     </w:p>
     <w:p>
@@ -419,15 +354,7 @@
         </w:numPr>
       </w:pPr>
       <w:r>
-        <w:t xml:space="preserve">There is a single server and multiple client which is also behaves like </w:t>
-      </w:r>
-      <w:proofErr w:type="gramStart"/>
-      <w:r>
-        <w:t>an</w:t>
-      </w:r>
-      <w:proofErr w:type="gramEnd"/>
-      <w:r>
-        <w:t xml:space="preserve"> server which connected to a single server.</w:t>
+        <w:t>There is a single server and multiple client which is also behaves like an server which connected to a single server.</w:t>
       </w:r>
     </w:p>
     <w:p>
@@ -594,15 +521,7 @@
         </w:numPr>
       </w:pPr>
       <w:r>
-        <w:t xml:space="preserve">Using </w:t>
-      </w:r>
-      <w:proofErr w:type="gramStart"/>
-      <w:r>
-        <w:t>Git</w:t>
-      </w:r>
-      <w:proofErr w:type="gramEnd"/>
-      <w:r>
-        <w:t xml:space="preserve"> you can create and manage a local repository which is only accessible on a same system.</w:t>
+        <w:t>Using Git you can create and manage a local repository which is only accessible on a same system.</w:t>
       </w:r>
     </w:p>
     <w:p>
@@ -614,15 +533,7 @@
         </w:numPr>
       </w:pPr>
       <w:r>
-        <w:t xml:space="preserve">Git can be </w:t>
-      </w:r>
-      <w:proofErr w:type="gramStart"/>
-      <w:r>
-        <w:t>connect</w:t>
-      </w:r>
-      <w:proofErr w:type="gramEnd"/>
-      <w:r>
-        <w:t xml:space="preserve"> to git hub to push the local changes into remote location.</w:t>
+        <w:t>Git can be connect to git hub to push the local changes into remote location.</w:t>
       </w:r>
     </w:p>
     <w:p>
@@ -674,15 +585,7 @@
         </w:numPr>
       </w:pPr>
       <w:r>
-        <w:t xml:space="preserve">Using </w:t>
-      </w:r>
-      <w:proofErr w:type="gramStart"/>
-      <w:r>
-        <w:t>GitHub</w:t>
-      </w:r>
-      <w:proofErr w:type="gramEnd"/>
-      <w:r>
-        <w:t xml:space="preserve"> you can create and manage the remote/cloud repository which can be accessible to multiple users.</w:t>
+        <w:t>Using GitHub you can create and manage the remote/cloud repository which can be accessible to multiple users.</w:t>
       </w:r>
     </w:p>
     <w:p>
@@ -694,15 +597,7 @@
         </w:numPr>
       </w:pPr>
       <w:r>
-        <w:t xml:space="preserve">This is also </w:t>
-      </w:r>
-      <w:proofErr w:type="gramStart"/>
-      <w:r>
-        <w:t>consider</w:t>
-      </w:r>
-      <w:proofErr w:type="gramEnd"/>
-      <w:r>
-        <w:t xml:space="preserve"> as a central repository</w:t>
+        <w:t>This is also consider as a central repository</w:t>
       </w:r>
       <w:r>
         <w:t>.</w:t>
@@ -829,17 +724,7 @@
         </w:rPr>
       </w:pPr>
       <w:r>
-        <w:t xml:space="preserve"> You have to download and install the Git on </w:t>
-      </w:r>
-      <w:proofErr w:type="spellStart"/>
-      <w:proofErr w:type="gramStart"/>
-      <w:r>
-        <w:t>you</w:t>
-      </w:r>
-      <w:proofErr w:type="spellEnd"/>
-      <w:proofErr w:type="gramEnd"/>
-      <w:r>
-        <w:t xml:space="preserve"> local system.</w:t>
+        <w:t xml:space="preserve"> You have to download and install the Git on you local system.</w:t>
       </w:r>
     </w:p>
     <w:p>
@@ -856,34 +741,13 @@
         </w:rPr>
       </w:pPr>
       <w:r>
-        <w:t xml:space="preserve">To work with </w:t>
-      </w:r>
-      <w:proofErr w:type="gramStart"/>
-      <w:r>
-        <w:t>git</w:t>
-      </w:r>
-      <w:proofErr w:type="gramEnd"/>
-      <w:r>
-        <w:t xml:space="preserve"> you can use either a </w:t>
-      </w:r>
-      <w:proofErr w:type="spellStart"/>
-      <w:r>
-        <w:t>GitBash</w:t>
-      </w:r>
-      <w:proofErr w:type="spellEnd"/>
+        <w:t>To work with git you can use either a GitBash</w:t>
+      </w:r>
       <w:r>
         <w:t xml:space="preserve"> (Linux Command Prompt)</w:t>
       </w:r>
       <w:r>
-        <w:t xml:space="preserve"> or </w:t>
-      </w:r>
-      <w:proofErr w:type="spellStart"/>
-      <w:r>
-        <w:t>GitUI</w:t>
-      </w:r>
-      <w:proofErr w:type="spellEnd"/>
-      <w:r>
-        <w:t xml:space="preserve"> Tool</w:t>
+        <w:t xml:space="preserve"> or GitUI Tool</w:t>
       </w:r>
       <w:r>
         <w:rPr>
@@ -926,25 +790,7 @@
           <w:bCs/>
           <w:u w:val="single"/>
         </w:rPr>
-        <w:t xml:space="preserve">Setup </w:t>
-      </w:r>
-      <w:proofErr w:type="gramStart"/>
-      <w:r>
-        <w:rPr>
-          <w:b/>
-          <w:bCs/>
-          <w:u w:val="single"/>
-        </w:rPr>
-        <w:t>an</w:t>
-      </w:r>
-      <w:proofErr w:type="gramEnd"/>
-      <w:r>
-        <w:rPr>
-          <w:b/>
-          <w:bCs/>
-          <w:u w:val="single"/>
-        </w:rPr>
-        <w:t xml:space="preserve"> Git Config</w:t>
+        <w:t>Setup an Git Config</w:t>
       </w:r>
     </w:p>
     <w:p>
@@ -1041,81 +887,25 @@
           <w:bCs/>
           <w:highlight w:val="yellow"/>
         </w:rPr>
-        <w:t>git config --global user.name “&lt;</w:t>
-      </w:r>
-      <w:proofErr w:type="spellStart"/>
+        <w:t>git config --global user.name “&lt;UserName&gt;”</w:t>
+      </w:r>
+    </w:p>
+    <w:p>
+      <w:pPr>
+        <w:pStyle w:val="NoSpacing"/>
+        <w:ind w:left="720"/>
+        <w:rPr>
+          <w:b/>
+          <w:bCs/>
+        </w:rPr>
+      </w:pPr>
       <w:r>
         <w:rPr>
           <w:b/>
           <w:bCs/>
           <w:highlight w:val="yellow"/>
         </w:rPr>
-        <w:t>UserName</w:t>
-      </w:r>
-      <w:proofErr w:type="spellEnd"/>
-      <w:r>
-        <w:rPr>
-          <w:b/>
-          <w:bCs/>
-          <w:highlight w:val="yellow"/>
-        </w:rPr>
-        <w:t>&gt;”</w:t>
-      </w:r>
-    </w:p>
-    <w:p>
-      <w:pPr>
-        <w:pStyle w:val="NoSpacing"/>
-        <w:ind w:left="720"/>
-        <w:rPr>
-          <w:b/>
-          <w:bCs/>
-        </w:rPr>
-      </w:pPr>
-      <w:r>
-        <w:rPr>
-          <w:b/>
-          <w:bCs/>
-          <w:highlight w:val="yellow"/>
-        </w:rPr>
-        <w:t xml:space="preserve">git config --global </w:t>
-      </w:r>
-      <w:proofErr w:type="spellStart"/>
-      <w:proofErr w:type="gramStart"/>
-      <w:r>
-        <w:rPr>
-          <w:b/>
-          <w:bCs/>
-          <w:highlight w:val="yellow"/>
-        </w:rPr>
-        <w:t>user.email</w:t>
-      </w:r>
-      <w:proofErr w:type="spellEnd"/>
-      <w:proofErr w:type="gramEnd"/>
-      <w:r>
-        <w:rPr>
-          <w:b/>
-          <w:bCs/>
-          <w:highlight w:val="yellow"/>
-        </w:rPr>
-        <w:t xml:space="preserve"> “&lt;</w:t>
-      </w:r>
-      <w:proofErr w:type="spellStart"/>
-      <w:r>
-        <w:rPr>
-          <w:b/>
-          <w:bCs/>
-          <w:highlight w:val="yellow"/>
-        </w:rPr>
-        <w:t>EmailID</w:t>
-      </w:r>
-      <w:proofErr w:type="spellEnd"/>
-      <w:r>
-        <w:rPr>
-          <w:b/>
-          <w:bCs/>
-          <w:highlight w:val="yellow"/>
-        </w:rPr>
-        <w:t>&gt;”</w:t>
+        <w:t>git config --global user.email “&lt;EmailID&gt;”</w:t>
       </w:r>
       <w:r>
         <w:rPr>
@@ -1210,18 +1000,8 @@
           <w:bCs/>
           <w:highlight w:val="yellow"/>
         </w:rPr>
-        <w:t xml:space="preserve">git </w:t>
-      </w:r>
-      <w:proofErr w:type="spellStart"/>
-      <w:r>
-        <w:rPr>
-          <w:b/>
-          <w:bCs/>
-          <w:highlight w:val="yellow"/>
-        </w:rPr>
-        <w:t>init</w:t>
-      </w:r>
-      <w:proofErr w:type="spellEnd"/>
+        <w:t>git init</w:t>
+      </w:r>
       <w:r>
         <w:rPr>
           <w:b/>
@@ -1239,15 +1019,7 @@
         </w:numPr>
       </w:pPr>
       <w:r>
-        <w:t xml:space="preserve">On the creation of local repository you will get </w:t>
-      </w:r>
-      <w:proofErr w:type="gramStart"/>
-      <w:r>
-        <w:t>an .git</w:t>
-      </w:r>
-      <w:proofErr w:type="gramEnd"/>
-      <w:r>
-        <w:t xml:space="preserve"> folder which is by default hidden</w:t>
+        <w:t>On the creation of local repository you will get an .git folder which is by default hidden</w:t>
       </w:r>
     </w:p>
     <w:p>
@@ -1303,15 +1075,7 @@
         <w:t>There</w:t>
       </w:r>
       <w:r>
-        <w:t xml:space="preserve"> </w:t>
-      </w:r>
-      <w:proofErr w:type="gramStart"/>
-      <w:r>
-        <w:t>are</w:t>
-      </w:r>
-      <w:proofErr w:type="gramEnd"/>
-      <w:r>
-        <w:t xml:space="preserve"> different status will be maintain for the file by GIT</w:t>
+        <w:t xml:space="preserve"> are different status will be maintain for the file by GIT</w:t>
       </w:r>
     </w:p>
     <w:p>
@@ -1347,15 +1111,7 @@
         </w:numPr>
       </w:pPr>
       <w:r>
-        <w:t xml:space="preserve">These files are created newly and you can add </w:t>
-      </w:r>
-      <w:proofErr w:type="gramStart"/>
-      <w:r>
-        <w:t>those file</w:t>
-      </w:r>
-      <w:proofErr w:type="gramEnd"/>
-      <w:r>
-        <w:t xml:space="preserve"> into git for tacking using command</w:t>
+        <w:t>These files are created newly and you can add those file into git for tacking using command</w:t>
       </w:r>
       <w:r>
         <w:t xml:space="preserve"> </w:t>
@@ -1388,15 +1144,7 @@
         </w:numPr>
       </w:pPr>
       <w:r>
-        <w:t xml:space="preserve">The files prior version is </w:t>
-      </w:r>
-      <w:proofErr w:type="gramStart"/>
-      <w:r>
-        <w:t>manage</w:t>
-      </w:r>
-      <w:proofErr w:type="gramEnd"/>
-      <w:r>
-        <w:t xml:space="preserve"> by git and there are any modifications happed on these files are called as a track file.</w:t>
+        <w:t>The files prior version is manage by git and there are any modifications happed on these files are called as a track file.</w:t>
       </w:r>
     </w:p>
     <w:p>
@@ -1408,15 +1156,7 @@
         </w:numPr>
       </w:pPr>
       <w:r>
-        <w:t xml:space="preserve">There </w:t>
-      </w:r>
-      <w:proofErr w:type="gramStart"/>
-      <w:r>
-        <w:t>are</w:t>
-      </w:r>
-      <w:proofErr w:type="gramEnd"/>
-      <w:r>
-        <w:t xml:space="preserve"> multiple track file status will be maintain by GIT</w:t>
+        <w:t>There are multiple track file status will be maintain by GIT</w:t>
       </w:r>
     </w:p>
     <w:p>
@@ -1499,15 +1239,7 @@
       </w:pPr>
       <w:r>
         <w:tab/>
-        <w:t xml:space="preserve">Using following </w:t>
-      </w:r>
-      <w:proofErr w:type="gramStart"/>
-      <w:r>
-        <w:t>command</w:t>
-      </w:r>
-      <w:proofErr w:type="gramEnd"/>
-      <w:r>
-        <w:t xml:space="preserve"> you can check the status of the files.</w:t>
+        <w:t>Using following command you can check the status of the files.</w:t>
       </w:r>
     </w:p>
     <w:p>
@@ -1568,15 +1300,7 @@
       </w:pPr>
       <w:r>
         <w:tab/>
-        <w:t xml:space="preserve">The file changes </w:t>
-      </w:r>
-      <w:proofErr w:type="gramStart"/>
-      <w:r>
-        <w:t>has</w:t>
-      </w:r>
-      <w:proofErr w:type="gramEnd"/>
-      <w:r>
-        <w:t xml:space="preserve"> to add inside a git before getting a versions of the files</w:t>
+        <w:t>The file changes has to add inside a git before getting a versions of the files</w:t>
       </w:r>
     </w:p>
     <w:p>
@@ -1592,23 +1316,42 @@
           <w:bCs/>
           <w:highlight w:val="yellow"/>
         </w:rPr>
-        <w:t>git add &lt;Filename</w:t>
-      </w:r>
-      <w:proofErr w:type="gramStart"/>
+        <w:t>git add &lt;Filename&gt;</w:t>
+      </w:r>
+      <w:r>
+        <w:t xml:space="preserve"> : to add a single file</w:t>
+      </w:r>
+    </w:p>
+    <w:p>
+      <w:pPr>
+        <w:pStyle w:val="NoSpacing"/>
+      </w:pPr>
+      <w:r>
+        <w:tab/>
+      </w:r>
       <w:r>
         <w:rPr>
           <w:b/>
           <w:bCs/>
           <w:highlight w:val="yellow"/>
         </w:rPr>
-        <w:t>&gt;</w:t>
-      </w:r>
-      <w:r>
-        <w:t xml:space="preserve"> :</w:t>
-      </w:r>
-      <w:proofErr w:type="gramEnd"/>
-      <w:r>
-        <w:t xml:space="preserve"> to add a single file</w:t>
+        <w:t>git add .</w:t>
+      </w:r>
+      <w:r>
+        <w:t xml:space="preserve"> : To add all the changes at a time.</w:t>
+      </w:r>
+    </w:p>
+    <w:p>
+      <w:pPr>
+        <w:pStyle w:val="NoSpacing"/>
+      </w:pPr>
+    </w:p>
+    <w:p>
+      <w:pPr>
+        <w:pStyle w:val="NoSpacing"/>
+      </w:pPr>
+      <w:r>
+        <w:t>To Commit the changes into Git</w:t>
       </w:r>
     </w:p>
     <w:p>
@@ -1617,6 +1360,28 @@
       </w:pPr>
       <w:r>
         <w:tab/>
+        <w:t>Using a commit command you can get a version of the changes you done in a session.</w:t>
+      </w:r>
+    </w:p>
+    <w:p>
+      <w:pPr>
+        <w:pStyle w:val="NoSpacing"/>
+      </w:pPr>
+      <w:r>
+        <w:tab/>
+        <w:t>After commit you will get an version number which is alpha numeric value generated for every commit.</w:t>
+      </w:r>
+    </w:p>
+    <w:p>
+      <w:pPr>
+        <w:pStyle w:val="NoSpacing"/>
+        <w:rPr>
+          <w:b/>
+          <w:bCs/>
+        </w:rPr>
+      </w:pPr>
+      <w:r>
+        <w:tab/>
       </w:r>
       <w:r>
         <w:rPr>
@@ -1624,33 +1389,27 @@
           <w:bCs/>
           <w:highlight w:val="yellow"/>
         </w:rPr>
-        <w:t xml:space="preserve">git </w:t>
-      </w:r>
-      <w:proofErr w:type="gramStart"/>
-      <w:r>
-        <w:rPr>
-          <w:b/>
-          <w:bCs/>
-          <w:highlight w:val="yellow"/>
-        </w:rPr>
-        <w:t>add .</w:t>
-      </w:r>
-      <w:proofErr w:type="gramEnd"/>
-      <w:r>
-        <w:t xml:space="preserve"> : To add all the changes at a time.</w:t>
-      </w:r>
-    </w:p>
-    <w:p>
-      <w:pPr>
-        <w:pStyle w:val="NoSpacing"/>
-      </w:pPr>
-    </w:p>
-    <w:p>
-      <w:pPr>
-        <w:pStyle w:val="NoSpacing"/>
-      </w:pPr>
-      <w:r>
-        <w:t>To Commit the changes into Git</w:t>
+        <w:t>git commit -m “&lt;Message&gt;”</w:t>
+      </w:r>
+      <w:r>
+        <w:rPr>
+          <w:b/>
+          <w:bCs/>
+        </w:rPr>
+        <w:t xml:space="preserve"> </w:t>
+      </w:r>
+    </w:p>
+    <w:p>
+      <w:pPr>
+        <w:pStyle w:val="NoSpacing"/>
+      </w:pPr>
+    </w:p>
+    <w:p>
+      <w:pPr>
+        <w:pStyle w:val="NoSpacing"/>
+      </w:pPr>
+      <w:r>
+        <w:t>To Get the details about previous commits</w:t>
       </w:r>
     </w:p>
     <w:p>
@@ -1659,89 +1418,7 @@
       </w:pPr>
       <w:r>
         <w:tab/>
-        <w:t xml:space="preserve">Using a commit </w:t>
-      </w:r>
-      <w:proofErr w:type="gramStart"/>
-      <w:r>
-        <w:t>command</w:t>
-      </w:r>
-      <w:proofErr w:type="gramEnd"/>
-      <w:r>
-        <w:t xml:space="preserve"> you can get a version of the changes you done in a session.</w:t>
-      </w:r>
-    </w:p>
-    <w:p>
-      <w:pPr>
-        <w:pStyle w:val="NoSpacing"/>
-      </w:pPr>
-      <w:r>
-        <w:tab/>
-        <w:t xml:space="preserve">After commit you will get </w:t>
-      </w:r>
-      <w:proofErr w:type="gramStart"/>
-      <w:r>
-        <w:t>an</w:t>
-      </w:r>
-      <w:proofErr w:type="gramEnd"/>
-      <w:r>
-        <w:t xml:space="preserve"> version number which is alpha numeric value generated for every commit.</w:t>
-      </w:r>
-    </w:p>
-    <w:p>
-      <w:pPr>
-        <w:pStyle w:val="NoSpacing"/>
-        <w:rPr>
-          <w:b/>
-          <w:bCs/>
-        </w:rPr>
-      </w:pPr>
-      <w:r>
-        <w:tab/>
-      </w:r>
-      <w:r>
-        <w:rPr>
-          <w:b/>
-          <w:bCs/>
-          <w:highlight w:val="yellow"/>
-        </w:rPr>
-        <w:t>git commit -m “&lt;Message&gt;”</w:t>
-      </w:r>
-      <w:r>
-        <w:rPr>
-          <w:b/>
-          <w:bCs/>
-        </w:rPr>
-        <w:t xml:space="preserve"> </w:t>
-      </w:r>
-    </w:p>
-    <w:p>
-      <w:pPr>
-        <w:pStyle w:val="NoSpacing"/>
-      </w:pPr>
-    </w:p>
-    <w:p>
-      <w:pPr>
-        <w:pStyle w:val="NoSpacing"/>
-      </w:pPr>
-      <w:r>
-        <w:t>To Get the details about previous commits</w:t>
-      </w:r>
-    </w:p>
-    <w:p>
-      <w:pPr>
-        <w:pStyle w:val="NoSpacing"/>
-      </w:pPr>
-      <w:r>
-        <w:tab/>
-        <w:t xml:space="preserve">Using the following </w:t>
-      </w:r>
-      <w:proofErr w:type="gramStart"/>
-      <w:r>
-        <w:t>command</w:t>
-      </w:r>
-      <w:proofErr w:type="gramEnd"/>
-      <w:r>
-        <w:t xml:space="preserve"> you can get the details of previous commits</w:t>
+        <w:t>Using the following command you can get the details of previous commits</w:t>
       </w:r>
     </w:p>
     <w:p>
@@ -1843,15 +1520,7 @@
         <w:tab/>
       </w:r>
       <w:r>
-        <w:t xml:space="preserve">Using following </w:t>
-      </w:r>
-      <w:proofErr w:type="gramStart"/>
-      <w:r>
-        <w:t>command</w:t>
-      </w:r>
-      <w:proofErr w:type="gramEnd"/>
-      <w:r>
-        <w:t xml:space="preserve"> you can switch between one commit to another or one branch to another.</w:t>
+        <w:t>Using following command you can switch between one commit to another or one branch to another.</w:t>
       </w:r>
     </w:p>
     <w:p>
@@ -1876,61 +1545,25 @@
           <w:bCs/>
           <w:highlight w:val="yellow"/>
         </w:rPr>
-        <w:t>Git checkout &lt;</w:t>
-      </w:r>
-      <w:proofErr w:type="spellStart"/>
+        <w:t>Git checkout &lt;commit_id&gt;</w:t>
+      </w:r>
+    </w:p>
+    <w:p>
+      <w:pPr>
+        <w:pStyle w:val="NoSpacing"/>
+        <w:ind w:firstLine="720"/>
+        <w:rPr>
+          <w:b/>
+          <w:bCs/>
+        </w:rPr>
+      </w:pPr>
       <w:r>
         <w:rPr>
           <w:b/>
           <w:bCs/>
           <w:highlight w:val="yellow"/>
         </w:rPr>
-        <w:t>commit_id</w:t>
-      </w:r>
-      <w:proofErr w:type="spellEnd"/>
-      <w:r>
-        <w:rPr>
-          <w:b/>
-          <w:bCs/>
-          <w:highlight w:val="yellow"/>
-        </w:rPr>
-        <w:t>&gt;</w:t>
-      </w:r>
-    </w:p>
-    <w:p>
-      <w:pPr>
-        <w:pStyle w:val="NoSpacing"/>
-        <w:ind w:firstLine="720"/>
-        <w:rPr>
-          <w:b/>
-          <w:bCs/>
-        </w:rPr>
-      </w:pPr>
-      <w:r>
-        <w:rPr>
-          <w:b/>
-          <w:bCs/>
-          <w:highlight w:val="yellow"/>
-        </w:rPr>
-        <w:t>Git checkout &lt;</w:t>
-      </w:r>
-      <w:proofErr w:type="spellStart"/>
-      <w:r>
-        <w:rPr>
-          <w:b/>
-          <w:bCs/>
-          <w:highlight w:val="yellow"/>
-        </w:rPr>
-        <w:t>branch_name</w:t>
-      </w:r>
-      <w:proofErr w:type="spellEnd"/>
-      <w:r>
-        <w:rPr>
-          <w:b/>
-          <w:bCs/>
-          <w:highlight w:val="yellow"/>
-        </w:rPr>
-        <w:t>&gt;</w:t>
+        <w:t>Git checkout &lt;branch_name&gt;</w:t>
       </w:r>
     </w:p>
     <w:p>
@@ -1970,15 +1603,7 @@
         <w:t>Branch is the separate working copy of the original code</w:t>
       </w:r>
       <w:r>
-        <w:t xml:space="preserve">, where one can make a modification without making any changes into original code. these changes can be </w:t>
-      </w:r>
-      <w:proofErr w:type="gramStart"/>
-      <w:r>
-        <w:t>manage</w:t>
-      </w:r>
-      <w:proofErr w:type="gramEnd"/>
-      <w:r>
-        <w:t>, test independently and it can be merge into the original code copy.</w:t>
+        <w:t>, where one can make a modification without making any changes into original code. these changes can be manage, test independently and it can be merge into the original code copy.</w:t>
       </w:r>
       <w:r>
         <w:t xml:space="preserve"> </w:t>
@@ -2041,32 +1666,38 @@
           <w:bCs/>
           <w:highlight w:val="yellow"/>
         </w:rPr>
-        <w:t>git branch &lt;</w:t>
-      </w:r>
-      <w:proofErr w:type="spellStart"/>
+        <w:t>git branch &lt;branch_name&gt;</w:t>
+      </w:r>
+    </w:p>
+    <w:p>
+      <w:pPr>
+        <w:pStyle w:val="NoSpacing"/>
+        <w:numPr>
+          <w:ilvl w:val="0"/>
+          <w:numId w:val="9"/>
+        </w:numPr>
+      </w:pPr>
+      <w:r>
+        <w:t>To Delete a branch</w:t>
+      </w:r>
+    </w:p>
+    <w:p>
+      <w:pPr>
+        <w:pStyle w:val="NoSpacing"/>
+        <w:ind w:left="720"/>
+        <w:rPr>
+          <w:b/>
+          <w:bCs/>
+        </w:rPr>
+      </w:pPr>
       <w:r>
         <w:rPr>
           <w:b/>
           <w:bCs/>
           <w:highlight w:val="yellow"/>
         </w:rPr>
-        <w:t>branch_name</w:t>
-      </w:r>
-      <w:proofErr w:type="spellEnd"/>
-      <w:r>
-        <w:rPr>
-          <w:b/>
-          <w:bCs/>
-          <w:highlight w:val="yellow"/>
-        </w:rPr>
-        <w:t>&gt;</w:t>
-      </w:r>
-    </w:p>
-    <w:p>
-      <w:pPr>
-        <w:pStyle w:val="NoSpacing"/>
-        <w:ind w:left="720"/>
-      </w:pPr>
+        <w:t>git branch -d &lt;branch-name&gt;</w:t>
+      </w:r>
     </w:p>
     <w:p>
       <w:pPr>
@@ -2127,13 +1758,8 @@
         </w:numPr>
       </w:pPr>
       <w:r>
-        <w:t xml:space="preserve">Hotfix branch: It is use to fix a priority </w:t>
-      </w:r>
-      <w:proofErr w:type="gramStart"/>
-      <w:r>
-        <w:t>defects</w:t>
-      </w:r>
-      <w:proofErr w:type="gramEnd"/>
+        <w:t>Hotfix branch: It is use to fix a priority defects</w:t>
+      </w:r>
     </w:p>
     <w:p>
       <w:pPr>
@@ -2144,26 +1770,464 @@
         </w:numPr>
       </w:pPr>
       <w:r>
-        <w:t>Master/main: this is the default branch in git ang git hub. (</w:t>
-      </w:r>
-      <w:proofErr w:type="gramStart"/>
-      <w:r>
-        <w:t>git</w:t>
-      </w:r>
-      <w:proofErr w:type="gramEnd"/>
-      <w:r>
-        <w:t xml:space="preserve"> default branch master and </w:t>
-      </w:r>
-      <w:proofErr w:type="spellStart"/>
-      <w:r>
-        <w:t>github</w:t>
-      </w:r>
-      <w:proofErr w:type="spellEnd"/>
-      <w:r>
-        <w:t xml:space="preserve"> default branch is main)</w:t>
+        <w:t>Master/main: this is the default branch in git ang git hub. (git default branch master and github default branch is main)</w:t>
       </w:r>
       <w:r>
         <w:t xml:space="preserve"> </w:t>
+      </w:r>
+    </w:p>
+    <w:p>
+      <w:pPr>
+        <w:pStyle w:val="NoSpacing"/>
+      </w:pPr>
+    </w:p>
+    <w:p>
+      <w:pPr>
+        <w:pStyle w:val="NoSpacing"/>
+        <w:rPr>
+          <w:b/>
+          <w:bCs/>
+          <w:u w:val="single"/>
+        </w:rPr>
+      </w:pPr>
+      <w:r>
+        <w:rPr>
+          <w:b/>
+          <w:bCs/>
+          <w:u w:val="single"/>
+        </w:rPr>
+        <w:t>Merge The Branch</w:t>
+      </w:r>
+    </w:p>
+    <w:p>
+      <w:pPr>
+        <w:pStyle w:val="NoSpacing"/>
+        <w:numPr>
+          <w:ilvl w:val="0"/>
+          <w:numId w:val="11"/>
+        </w:numPr>
+        <w:rPr>
+          <w:b/>
+          <w:bCs/>
+          <w:u w:val="single"/>
+        </w:rPr>
+      </w:pPr>
+      <w:r>
+        <w:t>You  an merge the changes of One branch into another.</w:t>
+      </w:r>
+    </w:p>
+    <w:p>
+      <w:pPr>
+        <w:pStyle w:val="NoSpacing"/>
+        <w:numPr>
+          <w:ilvl w:val="0"/>
+          <w:numId w:val="11"/>
+        </w:numPr>
+        <w:rPr>
+          <w:b/>
+          <w:bCs/>
+          <w:u w:val="single"/>
+        </w:rPr>
+      </w:pPr>
+      <w:r>
+        <w:t xml:space="preserve">To </w:t>
+      </w:r>
+      <w:r>
+        <w:t>d</w:t>
+      </w:r>
+      <w:r>
+        <w:t>o this you have to use following steps.</w:t>
+      </w:r>
+    </w:p>
+    <w:p>
+      <w:pPr>
+        <w:pStyle w:val="NoSpacing"/>
+        <w:numPr>
+          <w:ilvl w:val="1"/>
+          <w:numId w:val="11"/>
+        </w:numPr>
+        <w:rPr>
+          <w:b/>
+          <w:bCs/>
+          <w:u w:val="single"/>
+        </w:rPr>
+      </w:pPr>
+      <w:r>
+        <w:t>Switch to a branch where you wanted to merge the changes.</w:t>
+      </w:r>
+      <w:r>
+        <w:t xml:space="preserve"> (use git checkout command)</w:t>
+      </w:r>
+    </w:p>
+    <w:p>
+      <w:pPr>
+        <w:pStyle w:val="NoSpacing"/>
+        <w:numPr>
+          <w:ilvl w:val="1"/>
+          <w:numId w:val="11"/>
+        </w:numPr>
+        <w:rPr>
+          <w:b/>
+          <w:bCs/>
+          <w:u w:val="single"/>
+        </w:rPr>
+      </w:pPr>
+      <w:r>
+        <w:t>Use a git merge command to merge the changes</w:t>
+      </w:r>
+    </w:p>
+    <w:p>
+      <w:pPr>
+        <w:pStyle w:val="NoSpacing"/>
+        <w:ind w:left="1440"/>
+        <w:rPr>
+          <w:b/>
+          <w:bCs/>
+        </w:rPr>
+      </w:pPr>
+      <w:r>
+        <w:rPr>
+          <w:b/>
+          <w:bCs/>
+          <w:highlight w:val="yellow"/>
+        </w:rPr>
+        <w:t>git merge &lt;branch_name&gt;</w:t>
+      </w:r>
+      <w:r>
+        <w:rPr>
+          <w:b/>
+          <w:bCs/>
+        </w:rPr>
+        <w:t xml:space="preserve"> </w:t>
+      </w:r>
+      <w:r>
+        <w:rPr>
+          <w:b/>
+          <w:bCs/>
+        </w:rPr>
+        <w:t xml:space="preserve"> </w:t>
+      </w:r>
+    </w:p>
+    <w:p>
+      <w:pPr>
+        <w:pStyle w:val="NoSpacing"/>
+        <w:rPr>
+          <w:b/>
+          <w:bCs/>
+        </w:rPr>
+      </w:pPr>
+    </w:p>
+    <w:p>
+      <w:pPr>
+        <w:pStyle w:val="NoSpacing"/>
+        <w:rPr>
+          <w:b/>
+          <w:bCs/>
+        </w:rPr>
+      </w:pPr>
+    </w:p>
+    <w:p>
+      <w:pPr>
+        <w:pStyle w:val="NoSpacing"/>
+        <w:rPr>
+          <w:b/>
+          <w:bCs/>
+          <w:u w:val="single"/>
+        </w:rPr>
+      </w:pPr>
+      <w:r>
+        <w:rPr>
+          <w:b/>
+          <w:bCs/>
+          <w:u w:val="single"/>
+        </w:rPr>
+        <w:t>GitHub Repository:</w:t>
+      </w:r>
+    </w:p>
+    <w:p>
+      <w:pPr>
+        <w:pStyle w:val="NoSpacing"/>
+        <w:rPr>
+          <w:b/>
+          <w:bCs/>
+        </w:rPr>
+      </w:pPr>
+      <w:r>
+        <w:rPr>
+          <w:b/>
+          <w:bCs/>
+        </w:rPr>
+        <w:t xml:space="preserve">Create a new repository </w:t>
+      </w:r>
+      <w:r>
+        <w:rPr>
+          <w:b/>
+          <w:bCs/>
+        </w:rPr>
+        <w:t xml:space="preserve">on local and connect the same with cloud repo use following </w:t>
+      </w:r>
+      <w:r>
+        <w:rPr>
+          <w:b/>
+          <w:bCs/>
+        </w:rPr>
+        <w:t>command</w:t>
+      </w:r>
+    </w:p>
+    <w:p>
+      <w:pPr>
+        <w:pStyle w:val="NoSpacing"/>
+        <w:ind w:left="720"/>
+      </w:pPr>
+      <w:r>
+        <w:t>git init</w:t>
+      </w:r>
+    </w:p>
+    <w:p>
+      <w:pPr>
+        <w:pStyle w:val="NoSpacing"/>
+        <w:ind w:left="720"/>
+      </w:pPr>
+      <w:r>
+        <w:t>git add README.md</w:t>
+      </w:r>
+    </w:p>
+    <w:p>
+      <w:pPr>
+        <w:pStyle w:val="NoSpacing"/>
+        <w:ind w:left="720"/>
+      </w:pPr>
+      <w:r>
+        <w:t>git commit -m "first commit"</w:t>
+      </w:r>
+    </w:p>
+    <w:p>
+      <w:pPr>
+        <w:pStyle w:val="NoSpacing"/>
+        <w:ind w:left="720"/>
+      </w:pPr>
+      <w:r>
+        <w:t>git branch -M main</w:t>
+      </w:r>
+    </w:p>
+    <w:p>
+      <w:pPr>
+        <w:pStyle w:val="NoSpacing"/>
+        <w:ind w:left="720"/>
+      </w:pPr>
+      <w:r>
+        <w:t xml:space="preserve">git remote add origin </w:t>
+      </w:r>
+      <w:r>
+        <w:t>&lt;GitHub_URL&gt;</w:t>
+      </w:r>
+    </w:p>
+    <w:p>
+      <w:pPr>
+        <w:pStyle w:val="NoSpacing"/>
+        <w:ind w:left="720"/>
+      </w:pPr>
+      <w:r>
+        <w:t>git push -u origin main</w:t>
+      </w:r>
+    </w:p>
+    <w:p>
+      <w:pPr>
+        <w:pStyle w:val="NoSpacing"/>
+      </w:pPr>
+    </w:p>
+    <w:p>
+      <w:pPr>
+        <w:pStyle w:val="NoSpacing"/>
+        <w:rPr>
+          <w:b/>
+          <w:bCs/>
+        </w:rPr>
+      </w:pPr>
+      <w:r>
+        <w:rPr>
+          <w:b/>
+          <w:bCs/>
+        </w:rPr>
+        <w:t xml:space="preserve">push an existing </w:t>
+      </w:r>
+      <w:r>
+        <w:rPr>
+          <w:b/>
+          <w:bCs/>
+        </w:rPr>
+        <w:t xml:space="preserve">local </w:t>
+      </w:r>
+      <w:r>
+        <w:rPr>
+          <w:b/>
+          <w:bCs/>
+        </w:rPr>
+        <w:t xml:space="preserve">repository </w:t>
+      </w:r>
+      <w:r>
+        <w:rPr>
+          <w:b/>
+          <w:bCs/>
+        </w:rPr>
+        <w:t xml:space="preserve">to the cloud repository the use following </w:t>
+      </w:r>
+      <w:r>
+        <w:rPr>
+          <w:b/>
+          <w:bCs/>
+        </w:rPr>
+        <w:t>command</w:t>
+      </w:r>
+    </w:p>
+    <w:p>
+      <w:pPr>
+        <w:pStyle w:val="NoSpacing"/>
+        <w:ind w:left="720"/>
+      </w:pPr>
+      <w:r>
+        <w:t xml:space="preserve">git remote add origin </w:t>
+      </w:r>
+      <w:r>
+        <w:t>&lt;GitHub_URL&gt;</w:t>
+      </w:r>
+    </w:p>
+    <w:p>
+      <w:pPr>
+        <w:pStyle w:val="NoSpacing"/>
+        <w:ind w:left="720"/>
+      </w:pPr>
+      <w:r>
+        <w:t>git branch -M main</w:t>
+      </w:r>
+    </w:p>
+    <w:p>
+      <w:pPr>
+        <w:pStyle w:val="NoSpacing"/>
+        <w:ind w:left="720"/>
+      </w:pPr>
+      <w:r>
+        <w:t>git push -u origin main</w:t>
+      </w:r>
+      <w:r>
+        <w:t xml:space="preserve"> </w:t>
+      </w:r>
+      <w:r>
+        <w:br w:type="page"/>
+      </w:r>
+    </w:p>
+    <w:p>
+      <w:pPr>
+        <w:pStyle w:val="NoSpacing"/>
+        <w:rPr>
+          <w:b/>
+          <w:bCs/>
+          <w:u w:val="single"/>
+        </w:rPr>
+      </w:pPr>
+      <w:r>
+        <w:rPr>
+          <w:b/>
+          <w:bCs/>
+          <w:u w:val="single"/>
+        </w:rPr>
+        <w:lastRenderedPageBreak/>
+        <w:t>git remote</w:t>
+      </w:r>
+    </w:p>
+    <w:p>
+      <w:pPr>
+        <w:pStyle w:val="NoSpacing"/>
+        <w:numPr>
+          <w:ilvl w:val="0"/>
+          <w:numId w:val="12"/>
+        </w:numPr>
+        <w:rPr>
+          <w:b/>
+          <w:bCs/>
+          <w:u w:val="single"/>
+        </w:rPr>
+      </w:pPr>
+      <w:r>
+        <w:t xml:space="preserve">This command is use connect the local repository with cloud repository. </w:t>
+      </w:r>
+    </w:p>
+    <w:p>
+      <w:pPr>
+        <w:pStyle w:val="NoSpacing"/>
+      </w:pPr>
+    </w:p>
+    <w:p>
+      <w:pPr>
+        <w:pStyle w:val="NoSpacing"/>
+        <w:rPr>
+          <w:b/>
+          <w:bCs/>
+          <w:u w:val="single"/>
+        </w:rPr>
+      </w:pPr>
+      <w:r>
+        <w:rPr>
+          <w:b/>
+          <w:bCs/>
+          <w:u w:val="single"/>
+        </w:rPr>
+        <w:t>git push</w:t>
+      </w:r>
+    </w:p>
+    <w:p>
+      <w:pPr>
+        <w:pStyle w:val="NoSpacing"/>
+        <w:numPr>
+          <w:ilvl w:val="0"/>
+          <w:numId w:val="13"/>
+        </w:numPr>
+      </w:pPr>
+      <w:r>
+        <w:t>To Push the local repository changes into Remote/cloud repository.</w:t>
+      </w:r>
+    </w:p>
+    <w:p>
+      <w:pPr>
+        <w:pStyle w:val="NoSpacing"/>
+      </w:pPr>
+    </w:p>
+    <w:p>
+      <w:pPr>
+        <w:pStyle w:val="NoSpacing"/>
+        <w:rPr>
+          <w:b/>
+          <w:bCs/>
+          <w:u w:val="single"/>
+        </w:rPr>
+      </w:pPr>
+      <w:r>
+        <w:rPr>
+          <w:b/>
+          <w:bCs/>
+          <w:u w:val="single"/>
+        </w:rPr>
+        <w:t>g</w:t>
+      </w:r>
+      <w:r>
+        <w:rPr>
+          <w:b/>
+          <w:bCs/>
+          <w:u w:val="single"/>
+        </w:rPr>
+        <w:t>it pull</w:t>
+      </w:r>
+    </w:p>
+    <w:p>
+      <w:pPr>
+        <w:pStyle w:val="NoSpacing"/>
+        <w:numPr>
+          <w:ilvl w:val="0"/>
+          <w:numId w:val="14"/>
+        </w:numPr>
+      </w:pPr>
+      <w:r>
+        <w:t xml:space="preserve">To pull the changes which is available on remote repo but not available on local repo. </w:t>
       </w:r>
     </w:p>
     <w:sectPr>
@@ -2270,6 +2334,186 @@
     </w:lvl>
   </w:abstractNum>
   <w:abstractNum w:abstractNumId="1" w15:restartNumberingAfterBreak="0">
+    <w:nsid w:val="05A54B1B"/>
+    <w:multiLevelType w:val="hybridMultilevel"/>
+    <w:tmpl w:val="E2D6F286"/>
+    <w:lvl w:ilvl="0" w:tplc="0409000F">
+      <w:start w:val="1"/>
+      <w:numFmt w:val="decimal"/>
+      <w:lvlText w:val="%1."/>
+      <w:lvlJc w:val="left"/>
+      <w:pPr>
+        <w:ind w:left="720" w:hanging="360"/>
+      </w:pPr>
+      <w:rPr>
+        <w:rFonts w:hint="default"/>
+      </w:rPr>
+    </w:lvl>
+    <w:lvl w:ilvl="1" w:tplc="04090019">
+      <w:start w:val="1"/>
+      <w:numFmt w:val="lowerLetter"/>
+      <w:lvlText w:val="%2."/>
+      <w:lvlJc w:val="left"/>
+      <w:pPr>
+        <w:ind w:left="1440" w:hanging="360"/>
+      </w:pPr>
+    </w:lvl>
+    <w:lvl w:ilvl="2" w:tplc="0409001B" w:tentative="1">
+      <w:start w:val="1"/>
+      <w:numFmt w:val="lowerRoman"/>
+      <w:lvlText w:val="%3."/>
+      <w:lvlJc w:val="right"/>
+      <w:pPr>
+        <w:ind w:left="2160" w:hanging="180"/>
+      </w:pPr>
+    </w:lvl>
+    <w:lvl w:ilvl="3" w:tplc="0409000F" w:tentative="1">
+      <w:start w:val="1"/>
+      <w:numFmt w:val="decimal"/>
+      <w:lvlText w:val="%4."/>
+      <w:lvlJc w:val="left"/>
+      <w:pPr>
+        <w:ind w:left="2880" w:hanging="360"/>
+      </w:pPr>
+    </w:lvl>
+    <w:lvl w:ilvl="4" w:tplc="04090019" w:tentative="1">
+      <w:start w:val="1"/>
+      <w:numFmt w:val="lowerLetter"/>
+      <w:lvlText w:val="%5."/>
+      <w:lvlJc w:val="left"/>
+      <w:pPr>
+        <w:ind w:left="3600" w:hanging="360"/>
+      </w:pPr>
+    </w:lvl>
+    <w:lvl w:ilvl="5" w:tplc="0409001B" w:tentative="1">
+      <w:start w:val="1"/>
+      <w:numFmt w:val="lowerRoman"/>
+      <w:lvlText w:val="%6."/>
+      <w:lvlJc w:val="right"/>
+      <w:pPr>
+        <w:ind w:left="4320" w:hanging="180"/>
+      </w:pPr>
+    </w:lvl>
+    <w:lvl w:ilvl="6" w:tplc="0409000F" w:tentative="1">
+      <w:start w:val="1"/>
+      <w:numFmt w:val="decimal"/>
+      <w:lvlText w:val="%7."/>
+      <w:lvlJc w:val="left"/>
+      <w:pPr>
+        <w:ind w:left="5040" w:hanging="360"/>
+      </w:pPr>
+    </w:lvl>
+    <w:lvl w:ilvl="7" w:tplc="04090019" w:tentative="1">
+      <w:start w:val="1"/>
+      <w:numFmt w:val="lowerLetter"/>
+      <w:lvlText w:val="%8."/>
+      <w:lvlJc w:val="left"/>
+      <w:pPr>
+        <w:ind w:left="5760" w:hanging="360"/>
+      </w:pPr>
+    </w:lvl>
+    <w:lvl w:ilvl="8" w:tplc="0409001B" w:tentative="1">
+      <w:start w:val="1"/>
+      <w:numFmt w:val="lowerRoman"/>
+      <w:lvlText w:val="%9."/>
+      <w:lvlJc w:val="right"/>
+      <w:pPr>
+        <w:ind w:left="6480" w:hanging="180"/>
+      </w:pPr>
+    </w:lvl>
+  </w:abstractNum>
+  <w:abstractNum w:abstractNumId="2" w15:restartNumberingAfterBreak="0">
+    <w:nsid w:val="0E70233A"/>
+    <w:multiLevelType w:val="hybridMultilevel"/>
+    <w:tmpl w:val="62B413C2"/>
+    <w:lvl w:ilvl="0" w:tplc="D28CC684">
+      <w:start w:val="1"/>
+      <w:numFmt w:val="decimal"/>
+      <w:lvlText w:val="%1."/>
+      <w:lvlJc w:val="left"/>
+      <w:pPr>
+        <w:ind w:left="1080" w:hanging="360"/>
+      </w:pPr>
+      <w:rPr>
+        <w:rFonts w:hint="default"/>
+        <w:b w:val="0"/>
+        <w:u w:val="none"/>
+      </w:rPr>
+    </w:lvl>
+    <w:lvl w:ilvl="1" w:tplc="04090019" w:tentative="1">
+      <w:start w:val="1"/>
+      <w:numFmt w:val="lowerLetter"/>
+      <w:lvlText w:val="%2."/>
+      <w:lvlJc w:val="left"/>
+      <w:pPr>
+        <w:ind w:left="1800" w:hanging="360"/>
+      </w:pPr>
+    </w:lvl>
+    <w:lvl w:ilvl="2" w:tplc="0409001B" w:tentative="1">
+      <w:start w:val="1"/>
+      <w:numFmt w:val="lowerRoman"/>
+      <w:lvlText w:val="%3."/>
+      <w:lvlJc w:val="right"/>
+      <w:pPr>
+        <w:ind w:left="2520" w:hanging="180"/>
+      </w:pPr>
+    </w:lvl>
+    <w:lvl w:ilvl="3" w:tplc="0409000F" w:tentative="1">
+      <w:start w:val="1"/>
+      <w:numFmt w:val="decimal"/>
+      <w:lvlText w:val="%4."/>
+      <w:lvlJc w:val="left"/>
+      <w:pPr>
+        <w:ind w:left="3240" w:hanging="360"/>
+      </w:pPr>
+    </w:lvl>
+    <w:lvl w:ilvl="4" w:tplc="04090019" w:tentative="1">
+      <w:start w:val="1"/>
+      <w:numFmt w:val="lowerLetter"/>
+      <w:lvlText w:val="%5."/>
+      <w:lvlJc w:val="left"/>
+      <w:pPr>
+        <w:ind w:left="3960" w:hanging="360"/>
+      </w:pPr>
+    </w:lvl>
+    <w:lvl w:ilvl="5" w:tplc="0409001B" w:tentative="1">
+      <w:start w:val="1"/>
+      <w:numFmt w:val="lowerRoman"/>
+      <w:lvlText w:val="%6."/>
+      <w:lvlJc w:val="right"/>
+      <w:pPr>
+        <w:ind w:left="4680" w:hanging="180"/>
+      </w:pPr>
+    </w:lvl>
+    <w:lvl w:ilvl="6" w:tplc="0409000F" w:tentative="1">
+      <w:start w:val="1"/>
+      <w:numFmt w:val="decimal"/>
+      <w:lvlText w:val="%7."/>
+      <w:lvlJc w:val="left"/>
+      <w:pPr>
+        <w:ind w:left="5400" w:hanging="360"/>
+      </w:pPr>
+    </w:lvl>
+    <w:lvl w:ilvl="7" w:tplc="04090019" w:tentative="1">
+      <w:start w:val="1"/>
+      <w:numFmt w:val="lowerLetter"/>
+      <w:lvlText w:val="%8."/>
+      <w:lvlJc w:val="left"/>
+      <w:pPr>
+        <w:ind w:left="6120" w:hanging="360"/>
+      </w:pPr>
+    </w:lvl>
+    <w:lvl w:ilvl="8" w:tplc="0409001B" w:tentative="1">
+      <w:start w:val="1"/>
+      <w:numFmt w:val="lowerRoman"/>
+      <w:lvlText w:val="%9."/>
+      <w:lvlJc w:val="right"/>
+      <w:pPr>
+        <w:ind w:left="6840" w:hanging="180"/>
+      </w:pPr>
+    </w:lvl>
+  </w:abstractNum>
+  <w:abstractNum w:abstractNumId="3" w15:restartNumberingAfterBreak="0">
     <w:nsid w:val="20B501FC"/>
     <w:multiLevelType w:val="hybridMultilevel"/>
     <w:tmpl w:val="655CD89A"/>
@@ -2358,7 +2602,96 @@
       </w:pPr>
     </w:lvl>
   </w:abstractNum>
-  <w:abstractNum w:abstractNumId="2" w15:restartNumberingAfterBreak="0">
+  <w:abstractNum w:abstractNumId="4" w15:restartNumberingAfterBreak="0">
+    <w:nsid w:val="239F468B"/>
+    <w:multiLevelType w:val="hybridMultilevel"/>
+    <w:tmpl w:val="911C5F6A"/>
+    <w:lvl w:ilvl="0" w:tplc="0409000F">
+      <w:start w:val="1"/>
+      <w:numFmt w:val="decimal"/>
+      <w:lvlText w:val="%1."/>
+      <w:lvlJc w:val="left"/>
+      <w:pPr>
+        <w:ind w:left="720" w:hanging="360"/>
+      </w:pPr>
+      <w:rPr>
+        <w:rFonts w:hint="default"/>
+      </w:rPr>
+    </w:lvl>
+    <w:lvl w:ilvl="1" w:tplc="04090019" w:tentative="1">
+      <w:start w:val="1"/>
+      <w:numFmt w:val="lowerLetter"/>
+      <w:lvlText w:val="%2."/>
+      <w:lvlJc w:val="left"/>
+      <w:pPr>
+        <w:ind w:left="1440" w:hanging="360"/>
+      </w:pPr>
+    </w:lvl>
+    <w:lvl w:ilvl="2" w:tplc="0409001B" w:tentative="1">
+      <w:start w:val="1"/>
+      <w:numFmt w:val="lowerRoman"/>
+      <w:lvlText w:val="%3."/>
+      <w:lvlJc w:val="right"/>
+      <w:pPr>
+        <w:ind w:left="2160" w:hanging="180"/>
+      </w:pPr>
+    </w:lvl>
+    <w:lvl w:ilvl="3" w:tplc="0409000F" w:tentative="1">
+      <w:start w:val="1"/>
+      <w:numFmt w:val="decimal"/>
+      <w:lvlText w:val="%4."/>
+      <w:lvlJc w:val="left"/>
+      <w:pPr>
+        <w:ind w:left="2880" w:hanging="360"/>
+      </w:pPr>
+    </w:lvl>
+    <w:lvl w:ilvl="4" w:tplc="04090019" w:tentative="1">
+      <w:start w:val="1"/>
+      <w:numFmt w:val="lowerLetter"/>
+      <w:lvlText w:val="%5."/>
+      <w:lvlJc w:val="left"/>
+      <w:pPr>
+        <w:ind w:left="3600" w:hanging="360"/>
+      </w:pPr>
+    </w:lvl>
+    <w:lvl w:ilvl="5" w:tplc="0409001B" w:tentative="1">
+      <w:start w:val="1"/>
+      <w:numFmt w:val="lowerRoman"/>
+      <w:lvlText w:val="%6."/>
+      <w:lvlJc w:val="right"/>
+      <w:pPr>
+        <w:ind w:left="4320" w:hanging="180"/>
+      </w:pPr>
+    </w:lvl>
+    <w:lvl w:ilvl="6" w:tplc="0409000F" w:tentative="1">
+      <w:start w:val="1"/>
+      <w:numFmt w:val="decimal"/>
+      <w:lvlText w:val="%7."/>
+      <w:lvlJc w:val="left"/>
+      <w:pPr>
+        <w:ind w:left="5040" w:hanging="360"/>
+      </w:pPr>
+    </w:lvl>
+    <w:lvl w:ilvl="7" w:tplc="04090019" w:tentative="1">
+      <w:start w:val="1"/>
+      <w:numFmt w:val="lowerLetter"/>
+      <w:lvlText w:val="%8."/>
+      <w:lvlJc w:val="left"/>
+      <w:pPr>
+        <w:ind w:left="5760" w:hanging="360"/>
+      </w:pPr>
+    </w:lvl>
+    <w:lvl w:ilvl="8" w:tplc="0409001B" w:tentative="1">
+      <w:start w:val="1"/>
+      <w:numFmt w:val="lowerRoman"/>
+      <w:lvlText w:val="%9."/>
+      <w:lvlJc w:val="right"/>
+      <w:pPr>
+        <w:ind w:left="6480" w:hanging="180"/>
+      </w:pPr>
+    </w:lvl>
+  </w:abstractNum>
+  <w:abstractNum w:abstractNumId="5" w15:restartNumberingAfterBreak="0">
     <w:nsid w:val="2486705D"/>
     <w:multiLevelType w:val="hybridMultilevel"/>
     <w:tmpl w:val="14B6E3E6"/>
@@ -2447,7 +2780,7 @@
       </w:pPr>
     </w:lvl>
   </w:abstractNum>
-  <w:abstractNum w:abstractNumId="3" w15:restartNumberingAfterBreak="0">
+  <w:abstractNum w:abstractNumId="6" w15:restartNumberingAfterBreak="0">
     <w:nsid w:val="2A413BB8"/>
     <w:multiLevelType w:val="hybridMultilevel"/>
     <w:tmpl w:val="0B5C22C6"/>
@@ -2536,7 +2869,7 @@
       </w:pPr>
     </w:lvl>
   </w:abstractNum>
-  <w:abstractNum w:abstractNumId="4" w15:restartNumberingAfterBreak="0">
+  <w:abstractNum w:abstractNumId="7" w15:restartNumberingAfterBreak="0">
     <w:nsid w:val="32907E9D"/>
     <w:multiLevelType w:val="hybridMultilevel"/>
     <w:tmpl w:val="77F0CAC8"/>
@@ -2625,7 +2958,7 @@
       </w:pPr>
     </w:lvl>
   </w:abstractNum>
-  <w:abstractNum w:abstractNumId="5" w15:restartNumberingAfterBreak="0">
+  <w:abstractNum w:abstractNumId="8" w15:restartNumberingAfterBreak="0">
     <w:nsid w:val="38C05A41"/>
     <w:multiLevelType w:val="hybridMultilevel"/>
     <w:tmpl w:val="EEFAAF30"/>
@@ -2714,7 +3047,7 @@
       </w:pPr>
     </w:lvl>
   </w:abstractNum>
-  <w:abstractNum w:abstractNumId="6" w15:restartNumberingAfterBreak="0">
+  <w:abstractNum w:abstractNumId="9" w15:restartNumberingAfterBreak="0">
     <w:nsid w:val="3E9802AA"/>
     <w:multiLevelType w:val="hybridMultilevel"/>
     <w:tmpl w:val="AAFC0E06"/>
@@ -2803,7 +3136,7 @@
       </w:pPr>
     </w:lvl>
   </w:abstractNum>
-  <w:abstractNum w:abstractNumId="7" w15:restartNumberingAfterBreak="0">
+  <w:abstractNum w:abstractNumId="10" w15:restartNumberingAfterBreak="0">
     <w:nsid w:val="3F0A3301"/>
     <w:multiLevelType w:val="hybridMultilevel"/>
     <w:tmpl w:val="5F501D0C"/>
@@ -2892,7 +3225,96 @@
       </w:pPr>
     </w:lvl>
   </w:abstractNum>
-  <w:abstractNum w:abstractNumId="8" w15:restartNumberingAfterBreak="0">
+  <w:abstractNum w:abstractNumId="11" w15:restartNumberingAfterBreak="0">
+    <w:nsid w:val="59765DB4"/>
+    <w:multiLevelType w:val="hybridMultilevel"/>
+    <w:tmpl w:val="28B02E44"/>
+    <w:lvl w:ilvl="0" w:tplc="0409000F">
+      <w:start w:val="1"/>
+      <w:numFmt w:val="decimal"/>
+      <w:lvlText w:val="%1."/>
+      <w:lvlJc w:val="left"/>
+      <w:pPr>
+        <w:ind w:left="720" w:hanging="360"/>
+      </w:pPr>
+      <w:rPr>
+        <w:rFonts w:hint="default"/>
+      </w:rPr>
+    </w:lvl>
+    <w:lvl w:ilvl="1" w:tplc="04090019" w:tentative="1">
+      <w:start w:val="1"/>
+      <w:numFmt w:val="lowerLetter"/>
+      <w:lvlText w:val="%2."/>
+      <w:lvlJc w:val="left"/>
+      <w:pPr>
+        <w:ind w:left="1440" w:hanging="360"/>
+      </w:pPr>
+    </w:lvl>
+    <w:lvl w:ilvl="2" w:tplc="0409001B" w:tentative="1">
+      <w:start w:val="1"/>
+      <w:numFmt w:val="lowerRoman"/>
+      <w:lvlText w:val="%3."/>
+      <w:lvlJc w:val="right"/>
+      <w:pPr>
+        <w:ind w:left="2160" w:hanging="180"/>
+      </w:pPr>
+    </w:lvl>
+    <w:lvl w:ilvl="3" w:tplc="0409000F" w:tentative="1">
+      <w:start w:val="1"/>
+      <w:numFmt w:val="decimal"/>
+      <w:lvlText w:val="%4."/>
+      <w:lvlJc w:val="left"/>
+      <w:pPr>
+        <w:ind w:left="2880" w:hanging="360"/>
+      </w:pPr>
+    </w:lvl>
+    <w:lvl w:ilvl="4" w:tplc="04090019" w:tentative="1">
+      <w:start w:val="1"/>
+      <w:numFmt w:val="lowerLetter"/>
+      <w:lvlText w:val="%5."/>
+      <w:lvlJc w:val="left"/>
+      <w:pPr>
+        <w:ind w:left="3600" w:hanging="360"/>
+      </w:pPr>
+    </w:lvl>
+    <w:lvl w:ilvl="5" w:tplc="0409001B" w:tentative="1">
+      <w:start w:val="1"/>
+      <w:numFmt w:val="lowerRoman"/>
+      <w:lvlText w:val="%6."/>
+      <w:lvlJc w:val="right"/>
+      <w:pPr>
+        <w:ind w:left="4320" w:hanging="180"/>
+      </w:pPr>
+    </w:lvl>
+    <w:lvl w:ilvl="6" w:tplc="0409000F" w:tentative="1">
+      <w:start w:val="1"/>
+      <w:numFmt w:val="decimal"/>
+      <w:lvlText w:val="%7."/>
+      <w:lvlJc w:val="left"/>
+      <w:pPr>
+        <w:ind w:left="5040" w:hanging="360"/>
+      </w:pPr>
+    </w:lvl>
+    <w:lvl w:ilvl="7" w:tplc="04090019" w:tentative="1">
+      <w:start w:val="1"/>
+      <w:numFmt w:val="lowerLetter"/>
+      <w:lvlText w:val="%8."/>
+      <w:lvlJc w:val="left"/>
+      <w:pPr>
+        <w:ind w:left="5760" w:hanging="360"/>
+      </w:pPr>
+    </w:lvl>
+    <w:lvl w:ilvl="8" w:tplc="0409001B" w:tentative="1">
+      <w:start w:val="1"/>
+      <w:numFmt w:val="lowerRoman"/>
+      <w:lvlText w:val="%9."/>
+      <w:lvlJc w:val="right"/>
+      <w:pPr>
+        <w:ind w:left="6480" w:hanging="180"/>
+      </w:pPr>
+    </w:lvl>
+  </w:abstractNum>
+  <w:abstractNum w:abstractNumId="12" w15:restartNumberingAfterBreak="0">
     <w:nsid w:val="645A2292"/>
     <w:multiLevelType w:val="hybridMultilevel"/>
     <w:tmpl w:val="650A88B8"/>
@@ -2981,7 +3403,7 @@
       </w:pPr>
     </w:lvl>
   </w:abstractNum>
-  <w:abstractNum w:abstractNumId="9" w15:restartNumberingAfterBreak="0">
+  <w:abstractNum w:abstractNumId="13" w15:restartNumberingAfterBreak="0">
     <w:nsid w:val="64957E73"/>
     <w:multiLevelType w:val="hybridMultilevel"/>
     <w:tmpl w:val="B7CEDD62"/>
@@ -3074,31 +3496,43 @@
     <w:abstractNumId w:val="0"/>
   </w:num>
   <w:num w:numId="2" w16cid:durableId="1689481232">
+    <w:abstractNumId w:val="13"/>
+  </w:num>
+  <w:num w:numId="3" w16cid:durableId="1348825865">
+    <w:abstractNumId w:val="8"/>
+  </w:num>
+  <w:num w:numId="4" w16cid:durableId="26881057">
+    <w:abstractNumId w:val="7"/>
+  </w:num>
+  <w:num w:numId="5" w16cid:durableId="1816874477">
+    <w:abstractNumId w:val="12"/>
+  </w:num>
+  <w:num w:numId="6" w16cid:durableId="923146151">
+    <w:abstractNumId w:val="6"/>
+  </w:num>
+  <w:num w:numId="7" w16cid:durableId="822308156">
     <w:abstractNumId w:val="9"/>
   </w:num>
-  <w:num w:numId="3" w16cid:durableId="1348825865">
+  <w:num w:numId="8" w16cid:durableId="865485288">
+    <w:abstractNumId w:val="3"/>
+  </w:num>
+  <w:num w:numId="9" w16cid:durableId="83961064">
     <w:abstractNumId w:val="5"/>
   </w:num>
-  <w:num w:numId="4" w16cid:durableId="26881057">
-    <w:abstractNumId w:val="4"/>
+  <w:num w:numId="10" w16cid:durableId="1953706683">
+    <w:abstractNumId w:val="10"/>
   </w:num>
-  <w:num w:numId="5" w16cid:durableId="1816874477">
-    <w:abstractNumId w:val="8"/>
-  </w:num>
-  <w:num w:numId="6" w16cid:durableId="923146151">
-    <w:abstractNumId w:val="3"/>
-  </w:num>
-  <w:num w:numId="7" w16cid:durableId="822308156">
-    <w:abstractNumId w:val="6"/>
-  </w:num>
-  <w:num w:numId="8" w16cid:durableId="865485288">
+  <w:num w:numId="11" w16cid:durableId="2139952238">
     <w:abstractNumId w:val="1"/>
   </w:num>
-  <w:num w:numId="9" w16cid:durableId="83961064">
+  <w:num w:numId="12" w16cid:durableId="2110463487">
     <w:abstractNumId w:val="2"/>
   </w:num>
-  <w:num w:numId="10" w16cid:durableId="1953706683">
-    <w:abstractNumId w:val="7"/>
+  <w:num w:numId="13" w16cid:durableId="820075889">
+    <w:abstractNumId w:val="11"/>
+  </w:num>
+  <w:num w:numId="14" w16cid:durableId="182281637">
+    <w:abstractNumId w:val="4"/>
   </w:num>
 </w:numbering>
 </file>

</xml_diff>